<commit_message>
Connect app with redux
</commit_message>
<xml_diff>
--- a/public/converterMarkup..docx
+++ b/public/converterMarkup..docx
@@ -61,28 +61,26 @@
       </w:pPr>
       <w:r>
         <w:rPr>
+          <w:b w:val="false"/>
+          <w:bCs w:val="false"/>
+        </w:rPr>
+      </w:r>
+    </w:p>
+    <w:p>
+      <w:pPr>
+        <w:pStyle w:val="Normal"/>
+        <w:bidi w:val="0"/>
+        <w:jc w:val="center"/>
+        <w:rPr>
+          <w:b/>
           <w:b/>
           <w:bCs/>
-          <w:sz w:val="24"/>
-          <w:szCs w:val="24"/>
-        </w:rPr>
-      </w:r>
-    </w:p>
-    <w:p>
-      <w:pPr>
-        <w:pStyle w:val="Normal"/>
-        <w:bidi w:val="0"/>
-        <w:jc w:val="center"/>
-        <w:rPr>
-          <w:b/>
+        </w:rPr>
+      </w:pPr>
+      <w:r>
+        <w:rPr>
           <w:b/>
           <w:bCs/>
-        </w:rPr>
-      </w:pPr>
-      <w:r>
-        <w:rPr>
-          <w:b/>
-          <w:bCs/>
           <w:sz w:val="24"/>
           <w:szCs w:val="24"/>
         </w:rPr>
@@ -114,19 +112,7 @@
           <w:szCs w:val="24"/>
           <w:u w:val="single"/>
         </w:rPr>
-        <w:t>I</w:t>
-      </w:r>
-      <w:r>
-        <w:rPr>
-          <w:b w:val="false"/>
-          <w:bCs w:val="false"/>
-          <w:i/>
-          <w:iCs/>
-          <w:sz w:val="24"/>
-          <w:szCs w:val="24"/>
-          <w:u w:val="single"/>
-        </w:rPr>
-        <w:t>d set:</w:t>
+        <w:t>Id set:</w:t>
       </w:r>
     </w:p>
     <w:p>
@@ -590,18 +576,7 @@
           <w:sz w:val="24"/>
           <w:szCs w:val="24"/>
         </w:rPr>
-        <w:t xml:space="preserve"> which contains two buttons for </w:t>
-      </w:r>
-      <w:r>
-        <w:rPr>
-          <w:b w:val="false"/>
-          <w:bCs w:val="false"/>
-          <w:i w:val="false"/>
-          <w:iCs w:val="false"/>
-          <w:sz w:val="24"/>
-          <w:szCs w:val="24"/>
-        </w:rPr>
-        <w:t xml:space="preserve">application </w:t>
+        <w:t xml:space="preserve"> which contains two buttons for application </w:t>
         <w:tab/>
         <w:t xml:space="preserve">  </w:t>
         <w:tab/>
@@ -682,24 +657,24 @@
       </w:pPr>
       <w:r>
         <w:rPr>
+          <w:b w:val="false"/>
+          <w:bCs w:val="false"/>
+          <w:i/>
+          <w:iCs/>
+        </w:rPr>
+      </w:r>
+    </w:p>
+    <w:p>
+      <w:pPr>
+        <w:pStyle w:val="Normal"/>
+        <w:bidi w:val="0"/>
+        <w:jc w:val="left"/>
+        <w:rPr>
+          <w:b/>
           <w:b/>
           <w:bCs/>
           <w:sz w:val="24"/>
           <w:szCs w:val="24"/>
-        </w:rPr>
-      </w:r>
-    </w:p>
-    <w:p>
-      <w:pPr>
-        <w:pStyle w:val="Normal"/>
-        <w:bidi w:val="0"/>
-        <w:jc w:val="left"/>
-        <w:rPr>
-          <w:b/>
-          <w:b/>
-          <w:bCs/>
-          <w:sz w:val="24"/>
-          <w:szCs w:val="24"/>
           <w:u w:val="single"/>
         </w:rPr>
       </w:pPr>
@@ -764,19 +739,7 @@
           <w:szCs w:val="24"/>
           <w:u w:val="none"/>
         </w:rPr>
-        <w:t xml:space="preserve"> is pressed or click</w:t>
-      </w:r>
-      <w:r>
-        <w:rPr>
-          <w:b w:val="false"/>
-          <w:bCs w:val="false"/>
-          <w:i w:val="false"/>
-          <w:iCs w:val="false"/>
-          <w:sz w:val="24"/>
-          <w:szCs w:val="24"/>
-          <w:u w:val="none"/>
-        </w:rPr>
-        <w:t xml:space="preserve">ed values in </w:t>
+        <w:t xml:space="preserve"> is pressed or clicked values in </w:t>
       </w:r>
       <w:r>
         <w:rPr>
@@ -1020,31 +983,45 @@
       </w:pPr>
       <w:r>
         <w:rPr>
-          <w:b w:val="false"/>
-          <w:bCs w:val="false"/>
+          <w:i w:val="false"/>
+          <w:iCs w:val="false"/>
+          <w:u w:val="none"/>
+        </w:rPr>
+      </w:r>
+    </w:p>
+    <w:p>
+      <w:pPr>
+        <w:pStyle w:val="Normal"/>
+        <w:bidi w:val="0"/>
+        <w:jc w:val="left"/>
+        <w:rPr>
+          <w:b w:val="false"/>
+          <w:b w:val="false"/>
+          <w:bCs w:val="false"/>
+          <w:i/>
+          <w:i/>
+          <w:iCs/>
           <w:sz w:val="24"/>
           <w:szCs w:val="24"/>
           <w:u w:val="single"/>
         </w:rPr>
-      </w:r>
-    </w:p>
-    <w:p>
-      <w:pPr>
-        <w:pStyle w:val="Normal"/>
-        <w:bidi w:val="0"/>
-        <w:jc w:val="left"/>
-        <w:rPr>
-          <w:b w:val="false"/>
-          <w:b w:val="false"/>
-          <w:bCs w:val="false"/>
-          <w:i/>
-          <w:i/>
-          <w:iCs/>
+      </w:pPr>
+      <w:r>
+        <w:rPr>
+          <w:rFonts w:eastAsia="Noto Serif CJK SC" w:cs="Mangal"/>
+          <w:b w:val="false"/>
+          <w:bCs w:val="false"/>
+          <w:i/>
+          <w:iCs/>
+          <w:color w:val="auto"/>
+          <w:kern w:val="2"/>
           <w:sz w:val="24"/>
           <w:szCs w:val="24"/>
           <w:u w:val="single"/>
-        </w:rPr>
-      </w:pPr>
+          <w:lang w:val="en-CA" w:eastAsia="zh-CN" w:bidi="hi-IN"/>
+        </w:rPr>
+        <w:t>option</w:t>
+      </w:r>
       <w:r>
         <w:rPr>
           <w:b w:val="false"/>
@@ -1055,7 +1032,7 @@
           <w:szCs w:val="24"/>
           <w:u w:val="single"/>
         </w:rPr>
-        <w:t>Measurement functionality:</w:t>
+        <w:t xml:space="preserve"> functionality:</w:t>
       </w:r>
     </w:p>
     <w:p>
@@ -1161,19 +1138,7 @@
           <w:szCs w:val="24"/>
           <w:u w:val="none"/>
         </w:rPr>
-        <w:t xml:space="preserve">Use Case 14:  </w:t>
-      </w:r>
-      <w:r>
-        <w:rPr>
-          <w:b w:val="false"/>
-          <w:bCs w:val="false"/>
-          <w:i w:val="false"/>
-          <w:iCs w:val="false"/>
-          <w:sz w:val="24"/>
-          <w:szCs w:val="24"/>
-          <w:u w:val="none"/>
-        </w:rPr>
-        <w:t xml:space="preserve">When </w:t>
+        <w:t xml:space="preserve">Use Case 14:  When </w:t>
       </w:r>
       <w:r>
         <w:rPr>
@@ -1228,19 +1193,7 @@
           <w:szCs w:val="24"/>
           <w:u w:val="none"/>
         </w:rPr>
-        <w:t>U</w:t>
-      </w:r>
-      <w:r>
-        <w:rPr>
-          <w:b w:val="false"/>
-          <w:bCs w:val="false"/>
-          <w:i w:val="false"/>
-          <w:iCs w:val="false"/>
-          <w:sz w:val="24"/>
-          <w:szCs w:val="24"/>
-          <w:u w:val="none"/>
-        </w:rPr>
-        <w:t xml:space="preserve">se Case 15: When page is loaded </w:t>
+        <w:t xml:space="preserve">Use Case 15: When page is loaded </w:t>
       </w:r>
       <w:r>
         <w:rPr>
@@ -1280,11 +1233,8 @@
       </w:pPr>
       <w:r>
         <w:rPr>
-          <w:b w:val="false"/>
-          <w:bCs w:val="false"/>
-          <w:sz w:val="24"/>
-          <w:szCs w:val="24"/>
-          <w:u w:val="none"/>
+          <w:i w:val="false"/>
+          <w:iCs w:val="false"/>
         </w:rPr>
       </w:r>
     </w:p>
@@ -1307,66 +1257,58 @@
       </w:pPr>
       <w:r>
         <w:rPr>
-          <w:b w:val="false"/>
-          <w:bCs w:val="false"/>
-          <w:i/>
-          <w:iCs/>
+          <w:rFonts w:eastAsia="Noto Serif CJK SC" w:cs="Mangal"/>
+          <w:b w:val="false"/>
+          <w:bCs w:val="false"/>
+          <w:i/>
+          <w:iCs/>
+          <w:color w:val="auto"/>
+          <w:kern w:val="2"/>
           <w:sz w:val="24"/>
           <w:szCs w:val="24"/>
           <w:u w:val="single"/>
-        </w:rPr>
-        <w:t>Input Functionality:</w:t>
-      </w:r>
-    </w:p>
-    <w:p>
-      <w:pPr>
-        <w:pStyle w:val="Normal"/>
-        <w:bidi w:val="0"/>
-        <w:jc w:val="left"/>
-        <w:rPr>
-          <w:b w:val="false"/>
-          <w:b w:val="false"/>
-          <w:bCs w:val="false"/>
-          <w:sz w:val="24"/>
-          <w:szCs w:val="24"/>
-          <w:u w:val="none"/>
-        </w:rPr>
-      </w:pPr>
-      <w:r>
-        <w:rPr>
-          <w:b w:val="false"/>
-          <w:bCs w:val="false"/>
-          <w:i w:val="false"/>
-          <w:iCs w:val="false"/>
-          <w:sz w:val="24"/>
-          <w:szCs w:val="24"/>
-          <w:u w:val="none"/>
-        </w:rPr>
-        <w:t>Use Case 1</w:t>
-      </w:r>
-      <w:r>
-        <w:rPr>
-          <w:b w:val="false"/>
-          <w:bCs w:val="false"/>
-          <w:i w:val="false"/>
-          <w:iCs w:val="false"/>
-          <w:sz w:val="24"/>
-          <w:szCs w:val="24"/>
-          <w:u w:val="none"/>
-        </w:rPr>
-        <w:t>6</w:t>
-      </w:r>
-      <w:r>
-        <w:rPr>
-          <w:b w:val="false"/>
-          <w:bCs w:val="false"/>
-          <w:i w:val="false"/>
-          <w:iCs w:val="false"/>
-          <w:sz w:val="24"/>
-          <w:szCs w:val="24"/>
-          <w:u w:val="none"/>
-        </w:rPr>
-        <w:t xml:space="preserve">: The element </w:t>
+          <w:lang w:val="en-CA" w:eastAsia="zh-CN" w:bidi="hi-IN"/>
+        </w:rPr>
+        <w:t xml:space="preserve">Option </w:t>
+      </w:r>
+      <w:r>
+        <w:rPr>
+          <w:b w:val="false"/>
+          <w:bCs w:val="false"/>
+          <w:i/>
+          <w:iCs/>
+          <w:sz w:val="24"/>
+          <w:szCs w:val="24"/>
+          <w:u w:val="single"/>
+        </w:rPr>
+        <w:t>Functionality:</w:t>
+      </w:r>
+    </w:p>
+    <w:p>
+      <w:pPr>
+        <w:pStyle w:val="Normal"/>
+        <w:bidi w:val="0"/>
+        <w:jc w:val="left"/>
+        <w:rPr>
+          <w:b w:val="false"/>
+          <w:b w:val="false"/>
+          <w:bCs w:val="false"/>
+          <w:sz w:val="24"/>
+          <w:szCs w:val="24"/>
+          <w:u w:val="none"/>
+        </w:rPr>
+      </w:pPr>
+      <w:r>
+        <w:rPr>
+          <w:b w:val="false"/>
+          <w:bCs w:val="false"/>
+          <w:i w:val="false"/>
+          <w:iCs w:val="false"/>
+          <w:sz w:val="24"/>
+          <w:szCs w:val="24"/>
+          <w:u w:val="none"/>
+        </w:rPr>
+        <w:t xml:space="preserve">Use Case 16: The element </w:t>
       </w:r>
       <w:r>
         <w:rPr>
@@ -1394,34 +1336,10 @@
         <w:tab/>
         <w:t xml:space="preserve"> </w:t>
         <w:tab/>
-        <w:t xml:space="preserve">          decimal does not have more than one period sign, and a decimal has starting with a </w:t>
-      </w:r>
-      <w:r>
-        <w:rPr>
-          <w:b w:val="false"/>
-          <w:bCs w:val="false"/>
-          <w:i w:val="false"/>
-          <w:iCs w:val="false"/>
-          <w:sz w:val="24"/>
-          <w:szCs w:val="24"/>
-          <w:u w:val="none"/>
-        </w:rPr>
-        <w:t xml:space="preserve">zero </w:t>
-        <w:tab/>
-        <w:tab/>
-        <w:t xml:space="preserve">          must</w:t>
-      </w:r>
-      <w:r>
-        <w:rPr>
-          <w:b w:val="false"/>
-          <w:bCs w:val="false"/>
-          <w:i w:val="false"/>
-          <w:iCs w:val="false"/>
-          <w:sz w:val="24"/>
-          <w:szCs w:val="24"/>
-          <w:u w:val="none"/>
-        </w:rPr>
-        <w:t xml:space="preserve"> be followed by a period.</w:t>
+        <w:t xml:space="preserve">          decimal does not have more than one period sign, and a decimal has starting with a zero </w:t>
+        <w:tab/>
+        <w:tab/>
+        <w:t xml:space="preserve">          must be followed by a period.</w:t>
       </w:r>
     </w:p>
     <w:p>
@@ -1506,11 +1424,8 @@
       </w:pPr>
       <w:r>
         <w:rPr>
-          <w:b w:val="false"/>
-          <w:bCs w:val="false"/>
-          <w:sz w:val="24"/>
-          <w:szCs w:val="24"/>
-          <w:u w:val="none"/>
+          <w:i w:val="false"/>
+          <w:iCs w:val="false"/>
         </w:rPr>
       </w:r>
     </w:p>
@@ -1568,55 +1483,19 @@
           <w:szCs w:val="24"/>
           <w:u w:val="none"/>
         </w:rPr>
-        <w:t>Use Case 1</w:t>
-      </w:r>
-      <w:r>
-        <w:rPr>
-          <w:b w:val="false"/>
-          <w:bCs w:val="false"/>
-          <w:i w:val="false"/>
-          <w:iCs w:val="false"/>
-          <w:sz w:val="24"/>
-          <w:szCs w:val="24"/>
-          <w:u w:val="none"/>
-        </w:rPr>
-        <w:t>8</w:t>
-      </w:r>
-      <w:r>
-        <w:rPr>
-          <w:b w:val="false"/>
-          <w:bCs w:val="false"/>
-          <w:i w:val="false"/>
-          <w:iCs w:val="false"/>
-          <w:sz w:val="24"/>
-          <w:szCs w:val="24"/>
-          <w:u w:val="none"/>
-        </w:rPr>
-        <w:t xml:space="preserve">: The element </w:t>
-      </w:r>
-      <w:r>
-        <w:rPr>
-          <w:b w:val="false"/>
-          <w:bCs w:val="false"/>
-          <w:i/>
-          <w:iCs/>
-          <w:sz w:val="24"/>
-          <w:szCs w:val="24"/>
-          <w:u w:val="none"/>
-        </w:rPr>
-        <w:t>id=</w:t>
-      </w:r>
-      <w:r>
-        <w:rPr>
-          <w:b w:val="false"/>
-          <w:bCs w:val="false"/>
-          <w:i/>
-          <w:iCs/>
-          <w:sz w:val="24"/>
-          <w:szCs w:val="24"/>
-          <w:u w:val="none"/>
-        </w:rPr>
-        <w:t>display</w:t>
+        <w:t xml:space="preserve">Use Case 18: The element </w:t>
+      </w:r>
+      <w:r>
+        <w:rPr>
+          <w:b w:val="false"/>
+          <w:bCs w:val="false"/>
+          <w:i/>
+          <w:iCs/>
+          <w:sz w:val="24"/>
+          <w:szCs w:val="24"/>
+          <w:u w:val="none"/>
+        </w:rPr>
+        <w:t>id=display</w:t>
       </w:r>
       <w:r>
         <w:rPr>
@@ -1648,33 +1527,24 @@
       </w:pPr>
       <w:r>
         <w:rPr>
-          <w:b w:val="false"/>
-          <w:bCs w:val="false"/>
-          <w:sz w:val="24"/>
-          <w:szCs w:val="24"/>
-          <w:u w:val="none"/>
-        </w:rPr>
-      </w:r>
-    </w:p>
-    <w:p>
-      <w:pPr>
-        <w:pStyle w:val="Normal"/>
-        <w:bidi w:val="0"/>
-        <w:jc w:val="left"/>
-        <w:rPr>
-          <w:i w:val="false"/>
-          <w:i w:val="false"/>
-          <w:iCs w:val="false"/>
-        </w:rPr>
-      </w:pPr>
-      <w:r>
-        <w:rPr>
-          <w:b w:val="false"/>
-          <w:bCs w:val="false"/>
-          <w:sz w:val="24"/>
-          <w:szCs w:val="24"/>
-          <w:u w:val="none"/>
-        </w:rPr>
+          <w:i/>
+          <w:iCs/>
+        </w:rPr>
+      </w:r>
+    </w:p>
+    <w:p>
+      <w:pPr>
+        <w:pStyle w:val="Normal"/>
+        <w:bidi w:val="0"/>
+        <w:jc w:val="left"/>
+        <w:rPr>
+          <w:i w:val="false"/>
+          <w:i w:val="false"/>
+          <w:iCs w:val="false"/>
+        </w:rPr>
+      </w:pPr>
+      <w:r>
+        <w:rPr/>
       </w:r>
     </w:p>
     <w:sectPr>
@@ -1684,6 +1554,7 @@
       <w:pgNumType w:fmt="decimal"/>
       <w:formProt w:val="false"/>
       <w:textDirection w:val="lrTb"/>
+      <w:docGrid w:type="default" w:linePitch="100" w:charSpace="0"/>
     </w:sectPr>
   </w:body>
 </w:document>
@@ -1696,14 +1567,12 @@
       <w:rPr>
         <w:rFonts w:ascii="Times New Roman" w:hAnsi="Times New Roman" w:eastAsia="Noto Serif CJK SC" w:cs="Mangal"/>
         <w:kern w:val="2"/>
-        <w:sz w:val="24"/>
         <w:szCs w:val="24"/>
         <w:lang w:val="en-CA" w:eastAsia="zh-CN" w:bidi="hi-IN"/>
       </w:rPr>
     </w:rPrDefault>
     <w:pPrDefault>
       <w:pPr>
-        <w:widowControl/>
         <w:suppressAutoHyphens w:val="true"/>
       </w:pPr>
     </w:pPrDefault>
@@ -1713,7 +1582,10 @@
     <w:qFormat/>
     <w:pPr>
       <w:widowControl/>
+      <w:suppressAutoHyphens w:val="true"/>
       <w:bidi w:val="0"/>
+      <w:spacing w:before="0" w:after="0"/>
+      <w:jc w:val="left"/>
     </w:pPr>
     <w:rPr>
       <w:rFonts w:ascii="Times New Roman" w:hAnsi="Times New Roman" w:eastAsia="Noto Serif CJK SC" w:cs="Mangal"/>

</xml_diff>